<commit_message>
Script de extracción y memoria update.
</commit_message>
<xml_diff>
--- a/Memoria/Memoria.docx
+++ b/Memoria/Memoria.docx
@@ -44,7 +44,7 @@
           <v:shape id="_x0000_i1025" type="#_x0000_t75" style="width:140pt;height:108pt" o:ole="">
             <v:imagedata r:id="rId9" o:title=""/>
           </v:shape>
-          <o:OLEObject Type="Embed" ProgID="Word.Picture.8" ShapeID="_x0000_i1025" DrawAspect="Content" ObjectID="_1346271568" r:id="rId10"/>
+          <o:OLEObject Type="Embed" ProgID="Word.Picture.8" ShapeID="_x0000_i1025" DrawAspect="Content" ObjectID="_1347373774" r:id="rId10"/>
         </w:object>
       </w:r>
     </w:p>
@@ -794,6 +794,14 @@
     </w:tbl>
     <w:sdt>
       <w:sdtPr>
+        <w:rPr>
+          <w:rFonts w:eastAsia="MS Mincho"/>
+          <w:b w:val="0"/>
+          <w:bCs w:val="0"/>
+          <w:color w:val="auto"/>
+          <w:sz w:val="20"/>
+          <w:szCs w:val="20"/>
+        </w:rPr>
         <w:id w:val="-328515339"/>
         <w:docPartObj>
           <w:docPartGallery w:val="Table of Contents"/>
@@ -802,11 +810,7 @@
       </w:sdtPr>
       <w:sdtEndPr>
         <w:rPr>
-          <w:rFonts w:eastAsia="MS Mincho"/>
           <w:noProof/>
-          <w:color w:val="auto"/>
-          <w:sz w:val="20"/>
-          <w:szCs w:val="20"/>
         </w:rPr>
       </w:sdtEndPr>
       <w:sdtContent>
@@ -884,7 +888,7 @@
             <w:rPr>
               <w:noProof/>
             </w:rPr>
-            <w:instrText xml:space="preserve"> PAGEREF _Toc272511871 \h </w:instrText>
+            <w:instrText xml:space="preserve"> PAGEREF _Toc273629461 \h </w:instrText>
           </w:r>
           <w:r>
             <w:rPr>
@@ -961,88 +965,7 @@
             <w:rPr>
               <w:noProof/>
             </w:rPr>
-            <w:instrText xml:space="preserve"> PAGEREF _Toc272511872 \h </w:instrText>
-          </w:r>
-          <w:r>
-            <w:rPr>
-              <w:noProof/>
-            </w:rPr>
-          </w:r>
-          <w:r>
-            <w:rPr>
-              <w:noProof/>
-            </w:rPr>
-            <w:fldChar w:fldCharType="separate"/>
-          </w:r>
-          <w:r>
-            <w:rPr>
-              <w:noProof/>
-            </w:rPr>
-            <w:t>5</w:t>
-          </w:r>
-          <w:r>
-            <w:rPr>
-              <w:noProof/>
-            </w:rPr>
-            <w:fldChar w:fldCharType="end"/>
-          </w:r>
-        </w:p>
-        <w:p>
-          <w:pPr>
-            <w:pStyle w:val="TDC2"/>
-            <w:tabs>
-              <w:tab w:val="left" w:pos="803"/>
-              <w:tab w:val="right" w:leader="dot" w:pos="8494"/>
-            </w:tabs>
-            <w:rPr>
-              <w:rFonts w:eastAsiaTheme="minorEastAsia" w:cstheme="minorBidi"/>
-              <w:b w:val="0"/>
-              <w:noProof/>
-              <w:sz w:val="24"/>
-              <w:szCs w:val="24"/>
-              <w:lang w:eastAsia="ja-JP"/>
-            </w:rPr>
-          </w:pPr>
-          <w:r>
-            <w:rPr>
-              <w:noProof/>
-            </w:rPr>
-            <w:t>2.1.</w:t>
-          </w:r>
-          <w:r>
-            <w:rPr>
-              <w:rFonts w:eastAsiaTheme="minorEastAsia" w:cstheme="minorBidi"/>
-              <w:b w:val="0"/>
-              <w:noProof/>
-              <w:sz w:val="24"/>
-              <w:szCs w:val="24"/>
-              <w:lang w:eastAsia="ja-JP"/>
-            </w:rPr>
-            <w:tab/>
-          </w:r>
-          <w:r>
-            <w:rPr>
-              <w:noProof/>
-            </w:rPr>
-            <w:t>Alcance del proyecto</w:t>
-          </w:r>
-          <w:r>
-            <w:rPr>
-              <w:noProof/>
-            </w:rPr>
-            <w:tab/>
-          </w:r>
-          <w:r>
-            <w:rPr>
-              <w:noProof/>
-            </w:rPr>
-            <w:fldChar w:fldCharType="begin"/>
-          </w:r>
-          <w:r>
-            <w:rPr>
-              <w:noProof/>
-            </w:rPr>
-            <w:instrText xml:space="preserve"> PAGEREF _Toc272511873 \h </w:instrText>
+            <w:instrText xml:space="preserve"> PAGEREF _Toc273629462 \h </w:instrText>
           </w:r>
           <w:r>
             <w:rPr>
@@ -1088,7 +1011,88 @@
             <w:rPr>
               <w:noProof/>
             </w:rPr>
-            <w:t>1.1</w:t>
+            <w:t>2.1</w:t>
+          </w:r>
+          <w:r>
+            <w:rPr>
+              <w:rFonts w:eastAsiaTheme="minorEastAsia" w:cstheme="minorBidi"/>
+              <w:b w:val="0"/>
+              <w:noProof/>
+              <w:sz w:val="24"/>
+              <w:szCs w:val="24"/>
+              <w:lang w:eastAsia="ja-JP"/>
+            </w:rPr>
+            <w:tab/>
+          </w:r>
+          <w:r>
+            <w:rPr>
+              <w:noProof/>
+            </w:rPr>
+            <w:t>Alcance del proyecto</w:t>
+          </w:r>
+          <w:r>
+            <w:rPr>
+              <w:noProof/>
+            </w:rPr>
+            <w:tab/>
+          </w:r>
+          <w:r>
+            <w:rPr>
+              <w:noProof/>
+            </w:rPr>
+            <w:fldChar w:fldCharType="begin"/>
+          </w:r>
+          <w:r>
+            <w:rPr>
+              <w:noProof/>
+            </w:rPr>
+            <w:instrText xml:space="preserve"> PAGEREF _Toc273629463 \h </w:instrText>
+          </w:r>
+          <w:r>
+            <w:rPr>
+              <w:noProof/>
+            </w:rPr>
+          </w:r>
+          <w:r>
+            <w:rPr>
+              <w:noProof/>
+            </w:rPr>
+            <w:fldChar w:fldCharType="separate"/>
+          </w:r>
+          <w:r>
+            <w:rPr>
+              <w:noProof/>
+            </w:rPr>
+            <w:t>5</w:t>
+          </w:r>
+          <w:r>
+            <w:rPr>
+              <w:noProof/>
+            </w:rPr>
+            <w:fldChar w:fldCharType="end"/>
+          </w:r>
+        </w:p>
+        <w:p>
+          <w:pPr>
+            <w:pStyle w:val="TDC2"/>
+            <w:tabs>
+              <w:tab w:val="left" w:pos="752"/>
+              <w:tab w:val="right" w:leader="dot" w:pos="8494"/>
+            </w:tabs>
+            <w:rPr>
+              <w:rFonts w:eastAsiaTheme="minorEastAsia" w:cstheme="minorBidi"/>
+              <w:b w:val="0"/>
+              <w:noProof/>
+              <w:sz w:val="24"/>
+              <w:szCs w:val="24"/>
+              <w:lang w:eastAsia="ja-JP"/>
+            </w:rPr>
+          </w:pPr>
+          <w:r>
+            <w:rPr>
+              <w:noProof/>
+            </w:rPr>
+            <w:t>2.2</w:t>
           </w:r>
           <w:r>
             <w:rPr>
@@ -1123,7 +1127,7 @@
             <w:rPr>
               <w:noProof/>
             </w:rPr>
-            <w:instrText xml:space="preserve"> PAGEREF _Toc272511874 \h </w:instrText>
+            <w:instrText xml:space="preserve"> PAGEREF _Toc273629464 \h </w:instrText>
           </w:r>
           <w:r>
             <w:rPr>
@@ -1153,6 +1157,7 @@
           <w:pPr>
             <w:pStyle w:val="TDC1"/>
             <w:tabs>
+              <w:tab w:val="left" w:pos="438"/>
               <w:tab w:val="right" w:leader="dot" w:pos="8494"/>
             </w:tabs>
             <w:rPr>
@@ -1170,6 +1175,21 @@
           </w:r>
           <w:r>
             <w:rPr>
+              <w:rFonts w:eastAsiaTheme="minorEastAsia" w:cstheme="minorBidi"/>
+              <w:b w:val="0"/>
+              <w:noProof/>
+              <w:lang w:eastAsia="ja-JP"/>
+            </w:rPr>
+            <w:tab/>
+          </w:r>
+          <w:r>
+            <w:rPr>
+              <w:noProof/>
+            </w:rPr>
+            <w:t>DESCRIPCIÓN DE LA TORRE DE CONTROL</w:t>
+          </w:r>
+          <w:r>
+            <w:rPr>
               <w:noProof/>
             </w:rPr>
             <w:tab/>
@@ -1184,7 +1204,7 @@
             <w:rPr>
               <w:noProof/>
             </w:rPr>
-            <w:instrText xml:space="preserve"> PAGEREF _Toc272511875 \h </w:instrText>
+            <w:instrText xml:space="preserve"> PAGEREF _Toc273629465 \h </w:instrText>
           </w:r>
           <w:r>
             <w:rPr>
@@ -1201,7 +1221,7 @@
             <w:rPr>
               <w:noProof/>
             </w:rPr>
-            <w:t>6</w:t>
+            <w:t>7</w:t>
           </w:r>
           <w:r>
             <w:rPr>
@@ -1250,7 +1270,6 @@
           <w:sz w:val="28"/>
           <w:szCs w:val="28"/>
         </w:rPr>
-        <w:lastRenderedPageBreak/>
         <w:t>IDENTIFICACIÓN DEL DOCUMENTO</w:t>
       </w:r>
     </w:p>
@@ -1670,7 +1689,7 @@
         </w:numPr>
       </w:pPr>
       <w:bookmarkStart w:id="0" w:name="_Toc272426774"/>
-      <w:bookmarkStart w:id="1" w:name="_Toc272511871"/>
+      <w:bookmarkStart w:id="1" w:name="_Toc273629461"/>
       <w:r>
         <w:t>INTRODUCCIÓN</w:t>
       </w:r>
@@ -1699,7 +1718,21 @@
           <w:sz w:val="24"/>
           <w:szCs w:val="24"/>
         </w:rPr>
-        <w:t xml:space="preserve">o se enmarca dentro del programa SESAR (Single </w:t>
+        <w:t>o se enmarca dentro del programa</w:t>
+      </w:r>
+      <w:r>
+        <w:rPr>
+          <w:sz w:val="24"/>
+          <w:szCs w:val="24"/>
+        </w:rPr>
+        <w:t xml:space="preserve"> …</w:t>
+      </w:r>
+      <w:r>
+        <w:rPr>
+          <w:sz w:val="24"/>
+          <w:szCs w:val="24"/>
+        </w:rPr>
+        <w:t xml:space="preserve"> SESAR (Single </w:t>
       </w:r>
       <w:proofErr w:type="spellStart"/>
       <w:r>
@@ -1780,7 +1813,7 @@
           <w:sz w:val="24"/>
           <w:szCs w:val="24"/>
         </w:rPr>
-        <w:t>multipantalla</w:t>
+        <w:t>multi</w:t>
       </w:r>
       <w:proofErr w:type="spellEnd"/>
       <w:r>
@@ -1788,14 +1821,96 @@
           <w:sz w:val="24"/>
           <w:szCs w:val="24"/>
         </w:rPr>
-        <w:t xml:space="preserve"> tradicionalmente empleado por los controladores aéreos, para la gestión tanto del espacio aé</w:t>
-      </w:r>
-      <w:r>
-        <w:rPr>
-          <w:sz w:val="24"/>
-          <w:szCs w:val="24"/>
-        </w:rPr>
-        <w:t xml:space="preserve">reo como del aeropuerto asociado. Esta herramienta es desarrollada con el fin de generar una serie de archivos de video de las sesiones de los </w:t>
+        <w:t>-</w:t>
+      </w:r>
+      <w:r>
+        <w:rPr>
+          <w:sz w:val="24"/>
+          <w:szCs w:val="24"/>
+        </w:rPr>
+        <w:t>pantalla tradicionalmente empleado por los controla</w:t>
+      </w:r>
+      <w:r>
+        <w:rPr>
+          <w:sz w:val="24"/>
+          <w:szCs w:val="24"/>
+        </w:rPr>
+        <w:t>dores aéreos</w:t>
+      </w:r>
+      <w:r>
+        <w:rPr>
+          <w:sz w:val="24"/>
+          <w:szCs w:val="24"/>
+        </w:rPr>
+        <w:t xml:space="preserve"> para la gestión tanto del espacio aé</w:t>
+      </w:r>
+      <w:r>
+        <w:rPr>
+          <w:sz w:val="24"/>
+          <w:szCs w:val="24"/>
+        </w:rPr>
+        <w:t>reo como del aeropuerto asociado. Esta herramienta es desarrollada con el fin de generar una serie de archivos de video d</w:t>
+      </w:r>
+      <w:r>
+        <w:rPr>
+          <w:sz w:val="24"/>
+          <w:szCs w:val="24"/>
+        </w:rPr>
+        <w:t>e las sesiones de los controlado</w:t>
+      </w:r>
+      <w:r>
+        <w:rPr>
+          <w:sz w:val="24"/>
+          <w:szCs w:val="24"/>
+        </w:rPr>
+        <w:t xml:space="preserve">res, para su posterior visualización con motivos instructivos, correctivos, </w:t>
+      </w:r>
+      <w:r>
+        <w:rPr>
+          <w:sz w:val="24"/>
+          <w:szCs w:val="24"/>
+        </w:rPr>
+        <w:t>o inclusive judiciales.</w:t>
+      </w:r>
+    </w:p>
+    <w:p>
+      <w:pPr>
+        <w:jc w:val="both"/>
+        <w:rPr>
+          <w:sz w:val="24"/>
+          <w:szCs w:val="24"/>
+        </w:rPr>
+      </w:pPr>
+    </w:p>
+    <w:p>
+      <w:pPr>
+        <w:jc w:val="both"/>
+        <w:rPr>
+          <w:sz w:val="24"/>
+          <w:szCs w:val="24"/>
+        </w:rPr>
+      </w:pPr>
+      <w:r>
+        <w:rPr>
+          <w:sz w:val="24"/>
+          <w:szCs w:val="24"/>
+        </w:rPr>
+        <w:t>La herramienta será implementada a través de una serie de scripts para bash</w:t>
+      </w:r>
+      <w:r>
+        <w:rPr>
+          <w:sz w:val="24"/>
+          <w:szCs w:val="24"/>
+          <w:vertAlign w:val="superscript"/>
+        </w:rPr>
+        <w:t>1</w:t>
+      </w:r>
+      <w:r>
+        <w:rPr>
+          <w:sz w:val="24"/>
+          <w:szCs w:val="24"/>
+        </w:rPr>
+        <w:t xml:space="preserve">, las cuales cumplen los requisitos del cliente, en este caso Indra Software </w:t>
       </w:r>
       <w:proofErr w:type="spellStart"/>
       <w:r>
@@ -1803,7 +1918,7 @@
           <w:sz w:val="24"/>
           <w:szCs w:val="24"/>
         </w:rPr>
-        <w:t>controlodares</w:t>
+        <w:t>Labs</w:t>
       </w:r>
       <w:proofErr w:type="spellEnd"/>
       <w:r>
@@ -1811,47 +1926,171 @@
           <w:sz w:val="24"/>
           <w:szCs w:val="24"/>
         </w:rPr>
-        <w:t>, para su posterior visualización con motivos instructivos, correctivos, e inclusive como una prueba legal en un hipotético escenario judicial.</w:t>
-      </w:r>
-    </w:p>
-    <w:p>
-      <w:pPr>
-        <w:jc w:val="both"/>
-        <w:rPr>
-          <w:sz w:val="24"/>
-          <w:szCs w:val="24"/>
-        </w:rPr>
-      </w:pPr>
-    </w:p>
-    <w:p>
-      <w:pPr>
-        <w:jc w:val="both"/>
-        <w:rPr>
-          <w:sz w:val="24"/>
-          <w:szCs w:val="24"/>
-        </w:rPr>
-      </w:pPr>
-      <w:r>
-        <w:rPr>
-          <w:sz w:val="24"/>
-          <w:szCs w:val="24"/>
-        </w:rPr>
-        <w:t>La herramienta será implementada a través de una serie de scripts para bash</w:t>
-      </w:r>
-      <w:r>
-        <w:rPr>
-          <w:sz w:val="24"/>
-          <w:szCs w:val="24"/>
-          <w:vertAlign w:val="superscript"/>
-        </w:rPr>
-        <w:t>1</w:t>
-      </w:r>
-      <w:r>
-        <w:rPr>
-          <w:sz w:val="24"/>
-          <w:szCs w:val="24"/>
-        </w:rPr>
-        <w:t>, los cuales se dividirán en dos grupos con un alcance determinado e independiente. Este proyecto presenta un prototipo que posteriormente será optimizado para cumplir las especificaciones características del puesto y las necesidades de la torre de control.</w:t>
+        <w:t xml:space="preserve">. Estos scripts harán uso de herramientas software liberadas bajo licencia GNU </w:t>
+      </w:r>
+      <w:proofErr w:type="spellStart"/>
+      <w:r>
+        <w:rPr>
+          <w:sz w:val="24"/>
+          <w:szCs w:val="24"/>
+        </w:rPr>
+        <w:t>Lesser</w:t>
+      </w:r>
+      <w:proofErr w:type="spellEnd"/>
+      <w:r>
+        <w:rPr>
+          <w:sz w:val="24"/>
+          <w:szCs w:val="24"/>
+        </w:rPr>
+        <w:t xml:space="preserve"> General </w:t>
+      </w:r>
+      <w:proofErr w:type="spellStart"/>
+      <w:r>
+        <w:rPr>
+          <w:sz w:val="24"/>
+          <w:szCs w:val="24"/>
+        </w:rPr>
+        <w:t>Public</w:t>
+      </w:r>
+      <w:proofErr w:type="spellEnd"/>
+      <w:r>
+        <w:rPr>
+          <w:sz w:val="24"/>
+          <w:szCs w:val="24"/>
+        </w:rPr>
+        <w:t xml:space="preserve"> </w:t>
+      </w:r>
+      <w:proofErr w:type="spellStart"/>
+      <w:r>
+        <w:rPr>
+          <w:sz w:val="24"/>
+          <w:szCs w:val="24"/>
+        </w:rPr>
+        <w:t>License</w:t>
+      </w:r>
+      <w:proofErr w:type="spellEnd"/>
+      <w:r>
+        <w:rPr>
+          <w:sz w:val="24"/>
+          <w:szCs w:val="24"/>
+        </w:rPr>
+        <w:t>, por lo que se garantiza la libertad para modificar y compartir el software cubierto por ella, asegurando la libertad de este software para todos los usuarios, ya sean individuos o empresas.</w:t>
+      </w:r>
+    </w:p>
+    <w:p>
+      <w:pPr>
+        <w:jc w:val="both"/>
+        <w:rPr>
+          <w:sz w:val="24"/>
+          <w:szCs w:val="24"/>
+        </w:rPr>
+      </w:pPr>
+    </w:p>
+    <w:p>
+      <w:pPr>
+        <w:jc w:val="both"/>
+        <w:rPr>
+          <w:sz w:val="24"/>
+          <w:szCs w:val="24"/>
+        </w:rPr>
+      </w:pPr>
+      <w:r>
+        <w:rPr>
+          <w:sz w:val="24"/>
+          <w:szCs w:val="24"/>
+        </w:rPr>
+        <w:t>En e</w:t>
+      </w:r>
+      <w:r>
+        <w:rPr>
+          <w:sz w:val="24"/>
+          <w:szCs w:val="24"/>
+        </w:rPr>
+        <w:t xml:space="preserve">ste proyecto </w:t>
+      </w:r>
+      <w:r>
+        <w:rPr>
+          <w:sz w:val="24"/>
+          <w:szCs w:val="24"/>
+        </w:rPr>
+        <w:t xml:space="preserve">se </w:t>
+      </w:r>
+      <w:r>
+        <w:rPr>
+          <w:sz w:val="24"/>
+          <w:szCs w:val="24"/>
+        </w:rPr>
+        <w:t xml:space="preserve">presenta un prototipo </w:t>
+      </w:r>
+      <w:r>
+        <w:rPr>
+          <w:sz w:val="24"/>
+          <w:szCs w:val="24"/>
+        </w:rPr>
+        <w:t xml:space="preserve">que satisface las necesidades iniciales </w:t>
+      </w:r>
+      <w:r>
+        <w:rPr>
+          <w:sz w:val="24"/>
+          <w:szCs w:val="24"/>
+        </w:rPr>
+        <w:t xml:space="preserve">propuestas, </w:t>
+      </w:r>
+      <w:r>
+        <w:rPr>
+          <w:sz w:val="24"/>
+          <w:szCs w:val="24"/>
+        </w:rPr>
+        <w:t xml:space="preserve">pero </w:t>
+      </w:r>
+      <w:r>
+        <w:rPr>
+          <w:sz w:val="24"/>
+          <w:szCs w:val="24"/>
+        </w:rPr>
+        <w:t>que posteriormente será optimizado</w:t>
+      </w:r>
+      <w:r>
+        <w:rPr>
+          <w:sz w:val="24"/>
+          <w:szCs w:val="24"/>
+        </w:rPr>
+        <w:t xml:space="preserve"> por Indra</w:t>
+      </w:r>
+      <w:r>
+        <w:rPr>
+          <w:sz w:val="24"/>
+          <w:szCs w:val="24"/>
+        </w:rPr>
+        <w:t xml:space="preserve"> para cumplir las espe</w:t>
+      </w:r>
+      <w:r>
+        <w:rPr>
+          <w:sz w:val="24"/>
+          <w:szCs w:val="24"/>
+        </w:rPr>
+        <w:t>cificaciones características de cada</w:t>
+      </w:r>
+      <w:r>
+        <w:rPr>
+          <w:sz w:val="24"/>
+          <w:szCs w:val="24"/>
+        </w:rPr>
+        <w:t xml:space="preserve"> puesto </w:t>
+      </w:r>
+      <w:r>
+        <w:rPr>
+          <w:sz w:val="24"/>
+          <w:szCs w:val="24"/>
+        </w:rPr>
+        <w:t xml:space="preserve">de control </w:t>
+      </w:r>
+      <w:r>
+        <w:rPr>
+          <w:sz w:val="24"/>
+          <w:szCs w:val="24"/>
+        </w:rPr>
+        <w:t>y las necesidades de la torre de control.</w:t>
       </w:r>
     </w:p>
     <w:p>
@@ -2034,71 +2273,79 @@
           <w:sz w:val="24"/>
           <w:szCs w:val="24"/>
         </w:rPr>
-        <w:t>Por último, en el apartado 6 se encuentra información adicional al proyecto, como es la bibliografía, la estructura del volumen presente, y el glosario.</w:t>
-      </w:r>
-    </w:p>
-    <w:p>
-      <w:pPr>
-        <w:jc w:val="both"/>
-        <w:rPr>
-          <w:sz w:val="24"/>
-          <w:szCs w:val="24"/>
-        </w:rPr>
-      </w:pPr>
-    </w:p>
-    <w:p>
-      <w:pPr>
-        <w:jc w:val="both"/>
-        <w:rPr>
-          <w:sz w:val="24"/>
-          <w:szCs w:val="24"/>
-        </w:rPr>
-      </w:pPr>
-    </w:p>
-    <w:p>
-      <w:pPr>
-        <w:jc w:val="both"/>
-        <w:rPr>
-          <w:sz w:val="24"/>
-          <w:szCs w:val="24"/>
-        </w:rPr>
-      </w:pPr>
-    </w:p>
-    <w:p>
-      <w:pPr>
-        <w:jc w:val="both"/>
-        <w:rPr>
-          <w:sz w:val="24"/>
-          <w:szCs w:val="24"/>
-        </w:rPr>
-      </w:pPr>
-    </w:p>
-    <w:p>
-      <w:pPr>
-        <w:jc w:val="both"/>
-        <w:rPr>
-          <w:sz w:val="24"/>
-          <w:szCs w:val="24"/>
-        </w:rPr>
-      </w:pPr>
-    </w:p>
-    <w:p>
-      <w:pPr>
+        <w:t>Por último, en el apartado 5s</w:t>
+      </w:r>
+      <w:r>
+        <w:rPr>
+          <w:sz w:val="24"/>
+          <w:szCs w:val="24"/>
+        </w:rPr>
+        <w:t xml:space="preserve"> se encuentra información adicional al proyecto, como es la bibliografía, la estructura del volumen presente, y el glosario.</w:t>
+      </w:r>
+    </w:p>
+    <w:p>
+      <w:pPr>
+        <w:jc w:val="both"/>
+        <w:rPr>
+          <w:sz w:val="24"/>
+          <w:szCs w:val="24"/>
+        </w:rPr>
+      </w:pPr>
+    </w:p>
+    <w:p>
+      <w:pPr>
+        <w:jc w:val="both"/>
+        <w:rPr>
+          <w:sz w:val="24"/>
+          <w:szCs w:val="24"/>
+        </w:rPr>
+      </w:pPr>
+    </w:p>
+    <w:p>
+      <w:pPr>
+        <w:jc w:val="both"/>
+        <w:rPr>
+          <w:sz w:val="24"/>
+          <w:szCs w:val="24"/>
+        </w:rPr>
+      </w:pPr>
+    </w:p>
+    <w:p>
+      <w:pPr>
+        <w:jc w:val="both"/>
+        <w:rPr>
+          <w:sz w:val="24"/>
+          <w:szCs w:val="24"/>
+        </w:rPr>
+      </w:pPr>
+    </w:p>
+    <w:p>
+      <w:pPr>
+        <w:jc w:val="both"/>
+        <w:rPr>
+          <w:sz w:val="24"/>
+          <w:szCs w:val="24"/>
+        </w:rPr>
+      </w:pPr>
+    </w:p>
+    <w:p>
+      <w:pPr>
+        <w:tabs>
+          <w:tab w:val="left" w:pos="2992"/>
+        </w:tabs>
         <w:jc w:val="both"/>
         <w:rPr>
           <w:sz w:val="22"/>
           <w:szCs w:val="22"/>
         </w:rPr>
       </w:pPr>
-    </w:p>
-    <w:p>
-      <w:pPr>
-        <w:jc w:val="both"/>
+      <w:r>
         <w:rPr>
           <w:sz w:val="22"/>
           <w:szCs w:val="22"/>
         </w:rPr>
-      </w:pPr>
+        <w:tab/>
+      </w:r>
     </w:p>
     <w:p>
       <w:pPr>
@@ -2165,6 +2412,36 @@
     </w:p>
     <w:p>
       <w:pPr>
+        <w:pStyle w:val="Ttulo1"/>
+        <w:ind w:left="426" w:hanging="426"/>
+      </w:pPr>
+      <w:bookmarkStart w:id="2" w:name="_Toc272426775"/>
+      <w:bookmarkStart w:id="3" w:name="_Toc273629462"/>
+      <w:r>
+        <w:t>ALCANCE</w:t>
+      </w:r>
+      <w:r>
+        <w:t xml:space="preserve"> Y OBJETIVOS</w:t>
+      </w:r>
+      <w:bookmarkStart w:id="4" w:name="_Toc272426776"/>
+      <w:bookmarkEnd w:id="2"/>
+      <w:bookmarkEnd w:id="4"/>
+      <w:bookmarkEnd w:id="3"/>
+    </w:p>
+    <w:p/>
+    <w:p>
+      <w:pPr>
+        <w:pStyle w:val="Ttulo2"/>
+        <w:ind w:left="709" w:hanging="709"/>
+      </w:pPr>
+      <w:bookmarkStart w:id="5" w:name="_Toc273629463"/>
+      <w:r>
+        <w:t>Alcance del proyecto</w:t>
+      </w:r>
+      <w:bookmarkEnd w:id="5"/>
+    </w:p>
+    <w:p>
+      <w:pPr>
         <w:jc w:val="both"/>
         <w:rPr>
           <w:sz w:val="22"/>
@@ -2176,81 +2453,6 @@
       <w:pPr>
         <w:jc w:val="both"/>
         <w:rPr>
-          <w:sz w:val="22"/>
-          <w:szCs w:val="22"/>
-        </w:rPr>
-      </w:pPr>
-    </w:p>
-    <w:p>
-      <w:pPr>
-        <w:jc w:val="both"/>
-        <w:rPr>
-          <w:sz w:val="22"/>
-          <w:szCs w:val="22"/>
-        </w:rPr>
-      </w:pPr>
-    </w:p>
-    <w:p>
-      <w:pPr>
-        <w:jc w:val="both"/>
-        <w:rPr>
-          <w:sz w:val="22"/>
-          <w:szCs w:val="22"/>
-        </w:rPr>
-      </w:pPr>
-    </w:p>
-    <w:p>
-      <w:pPr>
-        <w:jc w:val="both"/>
-        <w:rPr>
-          <w:sz w:val="22"/>
-          <w:szCs w:val="22"/>
-        </w:rPr>
-      </w:pPr>
-    </w:p>
-    <w:p>
-      <w:pPr>
-        <w:pStyle w:val="Ttulo1"/>
-        <w:ind w:left="426" w:hanging="426"/>
-      </w:pPr>
-      <w:bookmarkStart w:id="2" w:name="_Toc272426775"/>
-      <w:bookmarkStart w:id="3" w:name="_Toc272511872"/>
-      <w:r>
-        <w:t>ALCANCE</w:t>
-      </w:r>
-      <w:r>
-        <w:t xml:space="preserve"> Y OBJETIVOS</w:t>
-      </w:r>
-      <w:bookmarkStart w:id="4" w:name="_Toc272426776"/>
-      <w:bookmarkEnd w:id="2"/>
-      <w:bookmarkEnd w:id="3"/>
-      <w:bookmarkEnd w:id="4"/>
-    </w:p>
-    <w:p/>
-    <w:p>
-      <w:pPr>
-        <w:pStyle w:val="Ttulo2"/>
-        <w:ind w:left="709" w:hanging="709"/>
-      </w:pPr>
-      <w:bookmarkStart w:id="5" w:name="_Toc272511873"/>
-      <w:r>
-        <w:t>Alcance del proyecto</w:t>
-      </w:r>
-      <w:bookmarkEnd w:id="5"/>
-    </w:p>
-    <w:p>
-      <w:pPr>
-        <w:jc w:val="both"/>
-        <w:rPr>
-          <w:sz w:val="22"/>
-          <w:szCs w:val="22"/>
-        </w:rPr>
-      </w:pPr>
-    </w:p>
-    <w:p>
-      <w:pPr>
-        <w:jc w:val="both"/>
-        <w:rPr>
           <w:sz w:val="24"/>
           <w:szCs w:val="24"/>
         </w:rPr>
@@ -2267,7 +2469,14 @@
           <w:sz w:val="24"/>
           <w:szCs w:val="24"/>
         </w:rPr>
-        <w:t xml:space="preserve"> herramienta consta de dos procesos</w:t>
+        <w:t xml:space="preserve"> herramienta consta de dos </w:t>
+      </w:r>
+      <w:r>
+        <w:rPr>
+          <w:sz w:val="24"/>
+          <w:szCs w:val="24"/>
+        </w:rPr>
+        <w:t>herramientas</w:t>
       </w:r>
       <w:r>
         <w:rPr>
@@ -2371,7 +2580,35 @@
           <w:sz w:val="24"/>
           <w:szCs w:val="24"/>
         </w:rPr>
-        <w:t xml:space="preserve">Sub-proyecto 1: grabación y generación de archivos de video procesados con el fin de minimizar su tamaño final en disco. Se generarán las instancias de video y audio necesarias para una posible reproducción tanto en el equipo origen, esto es un puesto </w:t>
+        <w:t>Sub-proyecto 1: grabación y generación de archivos de video</w:t>
+      </w:r>
+      <w:r>
+        <w:rPr>
+          <w:sz w:val="24"/>
+          <w:szCs w:val="24"/>
+        </w:rPr>
+        <w:t xml:space="preserve"> y audio</w:t>
+      </w:r>
+      <w:r>
+        <w:rPr>
+          <w:sz w:val="24"/>
+          <w:szCs w:val="24"/>
+        </w:rPr>
+        <w:t xml:space="preserve"> procesados con el fin de min</w:t>
+      </w:r>
+      <w:r>
+        <w:rPr>
+          <w:sz w:val="24"/>
+          <w:szCs w:val="24"/>
+        </w:rPr>
+        <w:t xml:space="preserve">imizar su tamaño final en disco, y obtener el mínimo desfase entre estos. </w:t>
+      </w:r>
+      <w:r>
+        <w:rPr>
+          <w:sz w:val="24"/>
+          <w:szCs w:val="24"/>
+        </w:rPr>
+        <w:t xml:space="preserve"> Se generarán las instancias de video y audio necesarias para una posible reproducción tanto en el equipo origen, esto es un puesto </w:t>
       </w:r>
       <w:proofErr w:type="spellStart"/>
       <w:r>
@@ -2379,7 +2616,7 @@
           <w:sz w:val="24"/>
           <w:szCs w:val="24"/>
         </w:rPr>
-        <w:t>multipantalla</w:t>
+        <w:t>multi</w:t>
       </w:r>
       <w:proofErr w:type="spellEnd"/>
       <w:r>
@@ -2387,23 +2624,28 @@
           <w:sz w:val="24"/>
           <w:szCs w:val="24"/>
         </w:rPr>
-        <w:t xml:space="preserve">, como en un monitor o televisión independiente donde se mostrarán </w:t>
-      </w:r>
-      <w:proofErr w:type="spellStart"/>
-      <w:r>
-        <w:rPr>
-          <w:sz w:val="24"/>
-          <w:szCs w:val="24"/>
-        </w:rPr>
-        <w:t>supuerpuestas</w:t>
-      </w:r>
-      <w:proofErr w:type="spellEnd"/>
-      <w:r>
-        <w:rPr>
-          <w:sz w:val="24"/>
-          <w:szCs w:val="24"/>
-        </w:rPr>
-        <w:t xml:space="preserve"> las imágenes.</w:t>
+        <w:t>-</w:t>
+      </w:r>
+      <w:r>
+        <w:rPr>
+          <w:sz w:val="24"/>
+          <w:szCs w:val="24"/>
+        </w:rPr>
+        <w:t>pantalla, como en un monitor o televisión indep</w:t>
+      </w:r>
+      <w:r>
+        <w:rPr>
+          <w:sz w:val="24"/>
+          <w:szCs w:val="24"/>
+        </w:rPr>
+        <w:t>endiente donde se mostrarán sup</w:t>
+      </w:r>
+      <w:r>
+        <w:rPr>
+          <w:sz w:val="24"/>
+          <w:szCs w:val="24"/>
+        </w:rPr>
+        <w:t>erpuestas las imágenes.</w:t>
       </w:r>
     </w:p>
     <w:p>
@@ -2450,7 +2692,7 @@
         <w:pStyle w:val="Prrafodelista"/>
         <w:numPr>
           <w:ilvl w:val="1"/>
-          <w:numId w:val="16"/>
+          <w:numId w:val="36"/>
         </w:numPr>
         <w:jc w:val="both"/>
         <w:rPr>
@@ -2471,7 +2713,7 @@
         <w:pStyle w:val="Prrafodelista"/>
         <w:numPr>
           <w:ilvl w:val="1"/>
-          <w:numId w:val="16"/>
+          <w:numId w:val="36"/>
         </w:numPr>
         <w:jc w:val="both"/>
         <w:rPr>
@@ -2492,7 +2734,7 @@
         <w:pStyle w:val="Prrafodelista"/>
         <w:numPr>
           <w:ilvl w:val="1"/>
-          <w:numId w:val="16"/>
+          <w:numId w:val="36"/>
         </w:numPr>
         <w:jc w:val="both"/>
         <w:rPr>
@@ -2513,7 +2755,7 @@
         <w:pStyle w:val="Prrafodelista"/>
         <w:numPr>
           <w:ilvl w:val="1"/>
-          <w:numId w:val="16"/>
+          <w:numId w:val="36"/>
         </w:numPr>
         <w:jc w:val="both"/>
         <w:rPr>
@@ -2534,7 +2776,7 @@
         <w:pStyle w:val="Prrafodelista"/>
         <w:numPr>
           <w:ilvl w:val="1"/>
-          <w:numId w:val="16"/>
+          <w:numId w:val="36"/>
         </w:numPr>
         <w:jc w:val="both"/>
         <w:rPr>
@@ -2555,7 +2797,7 @@
         <w:pStyle w:val="Prrafodelista"/>
         <w:numPr>
           <w:ilvl w:val="1"/>
-          <w:numId w:val="16"/>
+          <w:numId w:val="36"/>
         </w:numPr>
         <w:jc w:val="both"/>
         <w:rPr>
@@ -2593,7 +2835,70 @@
           <w:sz w:val="24"/>
           <w:szCs w:val="24"/>
         </w:rPr>
-        <w:t>Por tanto se puede resumir que el alcance total de este proyecto abarca todo el proceso audiovisual posible: obtención del audio y video, procesado de estos archivos y posterior reproducción del total obtenido.</w:t>
+        <w:t>Por tanto se puede resumir que el alcance total de este proyecto abarca todo</w:t>
+      </w:r>
+      <w:r>
+        <w:rPr>
+          <w:sz w:val="24"/>
+          <w:szCs w:val="24"/>
+        </w:rPr>
+        <w:t xml:space="preserve"> el proceso audiovisual posible, es decir parte desde la</w:t>
+      </w:r>
+      <w:r>
+        <w:rPr>
+          <w:sz w:val="24"/>
+          <w:szCs w:val="24"/>
+        </w:rPr>
+        <w:t xml:space="preserve"> obtención del audio y video, </w:t>
+      </w:r>
+      <w:r>
+        <w:rPr>
+          <w:sz w:val="24"/>
+          <w:szCs w:val="24"/>
+        </w:rPr>
+        <w:t xml:space="preserve">el posterior </w:t>
+      </w:r>
+      <w:r>
+        <w:rPr>
+          <w:sz w:val="24"/>
+          <w:szCs w:val="24"/>
+        </w:rPr>
+        <w:t>procesado de estos archivos</w:t>
+      </w:r>
+      <w:r>
+        <w:rPr>
+          <w:sz w:val="24"/>
+          <w:szCs w:val="24"/>
+        </w:rPr>
+        <w:t xml:space="preserve"> para su optimización</w:t>
+      </w:r>
+      <w:r>
+        <w:rPr>
+          <w:sz w:val="24"/>
+          <w:szCs w:val="24"/>
+        </w:rPr>
+        <w:t xml:space="preserve"> y </w:t>
+      </w:r>
+      <w:r>
+        <w:rPr>
+          <w:sz w:val="24"/>
+          <w:szCs w:val="24"/>
+        </w:rPr>
+        <w:t>finalmente la</w:t>
+      </w:r>
+      <w:r>
+        <w:rPr>
+          <w:sz w:val="24"/>
+          <w:szCs w:val="24"/>
+        </w:rPr>
+        <w:t xml:space="preserve"> reproducción </w:t>
+      </w:r>
+      <w:r>
+        <w:rPr>
+          <w:sz w:val="24"/>
+          <w:szCs w:val="24"/>
+        </w:rPr>
+        <w:t>del conjunto de archivos generados en la estación.</w:t>
       </w:r>
     </w:p>
     <w:p>
@@ -2610,7 +2915,7 @@
         <w:pStyle w:val="Ttulo2"/>
         <w:ind w:left="709" w:hanging="709"/>
       </w:pPr>
-      <w:bookmarkStart w:id="6" w:name="_Toc272511874"/>
+      <w:bookmarkStart w:id="6" w:name="_Toc273629464"/>
       <w:r>
         <w:t>Objetivos</w:t>
       </w:r>
@@ -2638,7 +2943,60 @@
           <w:sz w:val="24"/>
           <w:szCs w:val="24"/>
         </w:rPr>
-        <w:t>A través del cumplimiento del alcance anteriormente mencionado, se llegará al cumplimiento de cada uno de los objetivos fun</w:t>
+        <w:t xml:space="preserve">El cliente en este caso Indra Software </w:t>
+      </w:r>
+      <w:proofErr w:type="spellStart"/>
+      <w:r>
+        <w:rPr>
+          <w:sz w:val="24"/>
+          <w:szCs w:val="24"/>
+        </w:rPr>
+        <w:t>Labs</w:t>
+      </w:r>
+      <w:proofErr w:type="spellEnd"/>
+      <w:r>
+        <w:rPr>
+          <w:sz w:val="24"/>
+          <w:szCs w:val="24"/>
+        </w:rPr>
+        <w:t>, p</w:t>
+      </w:r>
+      <w:r>
+        <w:rPr>
+          <w:sz w:val="24"/>
+          <w:szCs w:val="24"/>
+        </w:rPr>
+        <w:t xml:space="preserve">ropuso una serie de objetivos que debería ser cumplidos por este proyecto. La superación de cada uno de estos permitió el </w:t>
+      </w:r>
+      <w:r>
+        <w:rPr>
+          <w:sz w:val="24"/>
+          <w:szCs w:val="24"/>
+        </w:rPr>
+        <w:t>cumplimiento del alcance anterior</w:t>
+      </w:r>
+      <w:r>
+        <w:rPr>
+          <w:sz w:val="24"/>
+          <w:szCs w:val="24"/>
+        </w:rPr>
+        <w:t xml:space="preserve">mente mencionado, </w:t>
+      </w:r>
+      <w:bookmarkStart w:id="7" w:name="_GoBack"/>
+      <w:bookmarkEnd w:id="7"/>
+      <w:r>
+        <w:rPr>
+          <w:sz w:val="24"/>
+          <w:szCs w:val="24"/>
+        </w:rPr>
+        <w:t xml:space="preserve">se llegará a la realización </w:t>
+      </w:r>
+      <w:r>
+        <w:rPr>
+          <w:sz w:val="24"/>
+          <w:szCs w:val="24"/>
+        </w:rPr>
+        <w:t>de cada uno de los objetivos fun</w:t>
       </w:r>
       <w:r>
         <w:rPr>
@@ -2652,7 +3010,14 @@
           <w:sz w:val="24"/>
           <w:szCs w:val="24"/>
         </w:rPr>
-        <w:t>amentales por los cuales se ha desarrollado y llevado a cabo este proyecto.</w:t>
+        <w:t>amentales por los cuales</w:t>
+      </w:r>
+      <w:r>
+        <w:rPr>
+          <w:sz w:val="24"/>
+          <w:szCs w:val="24"/>
+        </w:rPr>
+        <w:t xml:space="preserve"> inicialmente se ofreció este proyecto y por el que se ha desarrollado.</w:t>
       </w:r>
     </w:p>
     <w:p>
@@ -2694,6 +3059,7 @@
     </w:p>
     <w:p>
       <w:pPr>
+        <w:pStyle w:val="Prrafodelista"/>
         <w:jc w:val="both"/>
         <w:rPr>
           <w:sz w:val="24"/>
@@ -2719,12 +3085,11 @@
           <w:sz w:val="24"/>
           <w:szCs w:val="24"/>
         </w:rPr>
-        <w:t>La generación de archivos multimedia en un formato compatible con la mayoría de los equipos actuales.</w:t>
-      </w:r>
-    </w:p>
-    <w:p>
-      <w:pPr>
-        <w:pStyle w:val="Prrafodelista"/>
+        <w:t>La obtención de las tres instancias audiovisuales, es decir el video de la pantalla principal, el video de la pantalla auxiliar y el audio introducido a través de un micrófono con el menor retardo posible entre ellos, buscando el caso límite de que este valor valga cero.</w:t>
+      </w:r>
+    </w:p>
+    <w:p>
+      <w:pPr>
         <w:jc w:val="both"/>
         <w:rPr>
           <w:sz w:val="24"/>
@@ -2750,32 +3115,12 @@
           <w:sz w:val="24"/>
           <w:szCs w:val="24"/>
         </w:rPr>
-        <w:t xml:space="preserve">El procesado de todos </w:t>
-      </w:r>
-      <w:r>
-        <w:rPr>
-          <w:sz w:val="24"/>
-          <w:szCs w:val="24"/>
-        </w:rPr>
-        <w:t>estos</w:t>
-      </w:r>
-      <w:r>
-        <w:rPr>
-          <w:sz w:val="24"/>
-          <w:szCs w:val="24"/>
-        </w:rPr>
-        <w:t xml:space="preserve"> archivos para la</w:t>
-      </w:r>
-      <w:r>
-        <w:rPr>
-          <w:sz w:val="24"/>
-          <w:szCs w:val="24"/>
-        </w:rPr>
-        <w:t xml:space="preserve"> minimización de su tamaño, logrando así un optimizado almacenamiento en el equipo origen.</w:t>
-      </w:r>
-    </w:p>
-    <w:p>
-      <w:pPr>
+        <w:t>La generación de archivos multimedia en un formato compatible con la mayoría de los equipos actuales.</w:t>
+      </w:r>
+    </w:p>
+    <w:p>
+      <w:pPr>
+        <w:pStyle w:val="Prrafodelista"/>
         <w:jc w:val="both"/>
         <w:rPr>
           <w:sz w:val="24"/>
@@ -2801,7 +3146,100 @@
           <w:sz w:val="24"/>
           <w:szCs w:val="24"/>
         </w:rPr>
-        <w:t>La reproducción de los archivos tratados en el sistema original mediante una de las herramientas incluidas en el proyecto o la posible exportación de los archivos para su visionado en equipos externos.</w:t>
+        <w:t xml:space="preserve">El procesado de todos </w:t>
+      </w:r>
+      <w:r>
+        <w:rPr>
+          <w:sz w:val="24"/>
+          <w:szCs w:val="24"/>
+        </w:rPr>
+        <w:t>estos</w:t>
+      </w:r>
+      <w:r>
+        <w:rPr>
+          <w:sz w:val="24"/>
+          <w:szCs w:val="24"/>
+        </w:rPr>
+        <w:t xml:space="preserve"> archivos para la</w:t>
+      </w:r>
+      <w:r>
+        <w:rPr>
+          <w:sz w:val="24"/>
+          <w:szCs w:val="24"/>
+        </w:rPr>
+        <w:t xml:space="preserve"> minimización de su tamaño, logrando así un optimizado almacenamiento en el equipo origen.</w:t>
+      </w:r>
+    </w:p>
+    <w:p>
+      <w:pPr>
+        <w:jc w:val="both"/>
+        <w:rPr>
+          <w:sz w:val="24"/>
+          <w:szCs w:val="24"/>
+        </w:rPr>
+      </w:pPr>
+    </w:p>
+    <w:p>
+      <w:pPr>
+        <w:pStyle w:val="Prrafodelista"/>
+        <w:numPr>
+          <w:ilvl w:val="0"/>
+          <w:numId w:val="34"/>
+        </w:numPr>
+        <w:jc w:val="both"/>
+        <w:rPr>
+          <w:sz w:val="24"/>
+          <w:szCs w:val="24"/>
+        </w:rPr>
+      </w:pPr>
+      <w:r>
+        <w:rPr>
+          <w:sz w:val="24"/>
+          <w:szCs w:val="24"/>
+        </w:rPr>
+        <w:t xml:space="preserve">La reproducción de los archivos tratados en el sistema original mediante una de las herramientas incluidas en el proyecto o la </w:t>
+      </w:r>
+      <w:r>
+        <w:rPr>
+          <w:sz w:val="24"/>
+          <w:szCs w:val="24"/>
+        </w:rPr>
+        <w:t>posibilidad de generar un archivo fácilmente exportable</w:t>
+      </w:r>
+      <w:r>
+        <w:rPr>
+          <w:sz w:val="24"/>
+          <w:szCs w:val="24"/>
+        </w:rPr>
+        <w:t xml:space="preserve"> para su visionado en equipos</w:t>
+      </w:r>
+      <w:r>
+        <w:rPr>
+          <w:sz w:val="24"/>
+          <w:szCs w:val="24"/>
+        </w:rPr>
+        <w:t xml:space="preserve"> comunes</w:t>
+      </w:r>
+      <w:r>
+        <w:rPr>
+          <w:sz w:val="24"/>
+          <w:szCs w:val="24"/>
+        </w:rPr>
+        <w:t xml:space="preserve"> externos</w:t>
+      </w:r>
+      <w:r>
+        <w:rPr>
+          <w:sz w:val="24"/>
+          <w:szCs w:val="24"/>
+        </w:rPr>
+        <w:t xml:space="preserve"> como puede ser una televisión</w:t>
+      </w:r>
+      <w:r>
+        <w:rPr>
+          <w:sz w:val="24"/>
+          <w:szCs w:val="24"/>
+        </w:rPr>
+        <w:t>.</w:t>
       </w:r>
     </w:p>
     <w:p>
@@ -2832,9 +3270,11 @@
       <w:pPr>
         <w:pStyle w:val="Ttulo1"/>
       </w:pPr>
+      <w:bookmarkStart w:id="8" w:name="_Toc273629465"/>
       <w:r>
         <w:t>DESCRIPCIÓN DE LA TORRE DE CONTROL</w:t>
       </w:r>
+      <w:bookmarkEnd w:id="8"/>
     </w:p>
     <w:p/>
     <w:p/>
@@ -2898,35 +3338,422 @@
           <w:szCs w:val="24"/>
         </w:rPr>
       </w:pPr>
-      <w:bookmarkStart w:id="7" w:name="_GoBack"/>
-      <w:bookmarkEnd w:id="7"/>
-    </w:p>
-    <w:p>
-      <w:pPr>
-        <w:jc w:val="both"/>
-        <w:rPr>
-          <w:sz w:val="24"/>
-          <w:szCs w:val="24"/>
-        </w:rPr>
-      </w:pPr>
-    </w:p>
-    <w:p>
-      <w:pPr>
-        <w:jc w:val="both"/>
-        <w:rPr>
-          <w:sz w:val="24"/>
-          <w:szCs w:val="24"/>
-        </w:rPr>
-      </w:pPr>
-    </w:p>
-    <w:p>
-      <w:pPr>
-        <w:jc w:val="both"/>
-        <w:rPr>
-          <w:sz w:val="24"/>
-          <w:szCs w:val="24"/>
-        </w:rPr>
-      </w:pPr>
+    </w:p>
+    <w:p>
+      <w:pPr>
+        <w:jc w:val="both"/>
+        <w:rPr>
+          <w:sz w:val="24"/>
+          <w:szCs w:val="24"/>
+        </w:rPr>
+      </w:pPr>
+    </w:p>
+    <w:p>
+      <w:pPr>
+        <w:jc w:val="both"/>
+        <w:rPr>
+          <w:sz w:val="24"/>
+          <w:szCs w:val="24"/>
+        </w:rPr>
+      </w:pPr>
+    </w:p>
+    <w:p>
+      <w:pPr>
+        <w:jc w:val="both"/>
+        <w:rPr>
+          <w:sz w:val="24"/>
+          <w:szCs w:val="24"/>
+        </w:rPr>
+      </w:pPr>
+    </w:p>
+    <w:p>
+      <w:pPr>
+        <w:jc w:val="both"/>
+        <w:rPr>
+          <w:sz w:val="24"/>
+          <w:szCs w:val="24"/>
+        </w:rPr>
+      </w:pPr>
+    </w:p>
+    <w:p>
+      <w:pPr>
+        <w:jc w:val="both"/>
+        <w:rPr>
+          <w:sz w:val="24"/>
+          <w:szCs w:val="24"/>
+        </w:rPr>
+      </w:pPr>
+    </w:p>
+    <w:p>
+      <w:pPr>
+        <w:jc w:val="both"/>
+        <w:rPr>
+          <w:sz w:val="24"/>
+          <w:szCs w:val="24"/>
+        </w:rPr>
+      </w:pPr>
+    </w:p>
+    <w:p>
+      <w:pPr>
+        <w:jc w:val="both"/>
+        <w:rPr>
+          <w:sz w:val="24"/>
+          <w:szCs w:val="24"/>
+        </w:rPr>
+      </w:pPr>
+    </w:p>
+    <w:p>
+      <w:pPr>
+        <w:jc w:val="both"/>
+        <w:rPr>
+          <w:sz w:val="24"/>
+          <w:szCs w:val="24"/>
+        </w:rPr>
+      </w:pPr>
+    </w:p>
+    <w:p>
+      <w:pPr>
+        <w:jc w:val="both"/>
+        <w:rPr>
+          <w:sz w:val="24"/>
+          <w:szCs w:val="24"/>
+        </w:rPr>
+      </w:pPr>
+    </w:p>
+    <w:p>
+      <w:pPr>
+        <w:jc w:val="both"/>
+        <w:rPr>
+          <w:sz w:val="24"/>
+          <w:szCs w:val="24"/>
+        </w:rPr>
+      </w:pPr>
+    </w:p>
+    <w:p>
+      <w:pPr>
+        <w:jc w:val="both"/>
+        <w:rPr>
+          <w:sz w:val="24"/>
+          <w:szCs w:val="24"/>
+        </w:rPr>
+      </w:pPr>
+    </w:p>
+    <w:p>
+      <w:pPr>
+        <w:jc w:val="both"/>
+        <w:rPr>
+          <w:sz w:val="24"/>
+          <w:szCs w:val="24"/>
+        </w:rPr>
+      </w:pPr>
+    </w:p>
+    <w:p>
+      <w:pPr>
+        <w:jc w:val="both"/>
+        <w:rPr>
+          <w:sz w:val="24"/>
+          <w:szCs w:val="24"/>
+        </w:rPr>
+      </w:pPr>
+    </w:p>
+    <w:p>
+      <w:pPr>
+        <w:jc w:val="both"/>
+        <w:rPr>
+          <w:sz w:val="24"/>
+          <w:szCs w:val="24"/>
+        </w:rPr>
+      </w:pPr>
+    </w:p>
+    <w:p>
+      <w:pPr>
+        <w:jc w:val="both"/>
+        <w:rPr>
+          <w:sz w:val="24"/>
+          <w:szCs w:val="24"/>
+        </w:rPr>
+      </w:pPr>
+    </w:p>
+    <w:p>
+      <w:pPr>
+        <w:jc w:val="both"/>
+        <w:rPr>
+          <w:sz w:val="24"/>
+          <w:szCs w:val="24"/>
+        </w:rPr>
+      </w:pPr>
+    </w:p>
+    <w:p>
+      <w:pPr>
+        <w:jc w:val="both"/>
+        <w:rPr>
+          <w:sz w:val="24"/>
+          <w:szCs w:val="24"/>
+        </w:rPr>
+      </w:pPr>
+    </w:p>
+    <w:p>
+      <w:pPr>
+        <w:jc w:val="both"/>
+        <w:rPr>
+          <w:sz w:val="24"/>
+          <w:szCs w:val="24"/>
+        </w:rPr>
+      </w:pPr>
+    </w:p>
+    <w:p>
+      <w:pPr>
+        <w:jc w:val="both"/>
+        <w:rPr>
+          <w:sz w:val="24"/>
+          <w:szCs w:val="24"/>
+        </w:rPr>
+      </w:pPr>
+    </w:p>
+    <w:p>
+      <w:pPr>
+        <w:jc w:val="both"/>
+        <w:rPr>
+          <w:sz w:val="24"/>
+          <w:szCs w:val="24"/>
+        </w:rPr>
+      </w:pPr>
+    </w:p>
+    <w:p>
+      <w:pPr>
+        <w:jc w:val="both"/>
+        <w:rPr>
+          <w:sz w:val="24"/>
+          <w:szCs w:val="24"/>
+        </w:rPr>
+      </w:pPr>
+    </w:p>
+    <w:p>
+      <w:pPr>
+        <w:jc w:val="both"/>
+        <w:rPr>
+          <w:sz w:val="24"/>
+          <w:szCs w:val="24"/>
+        </w:rPr>
+      </w:pPr>
+    </w:p>
+    <w:p>
+      <w:pPr>
+        <w:jc w:val="both"/>
+        <w:rPr>
+          <w:sz w:val="24"/>
+          <w:szCs w:val="24"/>
+        </w:rPr>
+      </w:pPr>
+    </w:p>
+    <w:p>
+      <w:pPr>
+        <w:jc w:val="both"/>
+        <w:rPr>
+          <w:sz w:val="24"/>
+          <w:szCs w:val="24"/>
+        </w:rPr>
+      </w:pPr>
+    </w:p>
+    <w:p>
+      <w:pPr>
+        <w:jc w:val="both"/>
+        <w:rPr>
+          <w:sz w:val="24"/>
+          <w:szCs w:val="24"/>
+        </w:rPr>
+      </w:pPr>
+    </w:p>
+    <w:p>
+      <w:pPr>
+        <w:jc w:val="both"/>
+        <w:rPr>
+          <w:sz w:val="24"/>
+          <w:szCs w:val="24"/>
+        </w:rPr>
+      </w:pPr>
+    </w:p>
+    <w:p>
+      <w:pPr>
+        <w:jc w:val="both"/>
+        <w:rPr>
+          <w:sz w:val="24"/>
+          <w:szCs w:val="24"/>
+        </w:rPr>
+      </w:pPr>
+    </w:p>
+    <w:p>
+      <w:pPr>
+        <w:jc w:val="both"/>
+        <w:rPr>
+          <w:sz w:val="24"/>
+          <w:szCs w:val="24"/>
+        </w:rPr>
+      </w:pPr>
+    </w:p>
+    <w:p>
+      <w:pPr>
+        <w:jc w:val="both"/>
+        <w:rPr>
+          <w:sz w:val="24"/>
+          <w:szCs w:val="24"/>
+        </w:rPr>
+      </w:pPr>
+    </w:p>
+    <w:p>
+      <w:pPr>
+        <w:jc w:val="both"/>
+        <w:rPr>
+          <w:sz w:val="24"/>
+          <w:szCs w:val="24"/>
+        </w:rPr>
+      </w:pPr>
+    </w:p>
+    <w:p>
+      <w:pPr>
+        <w:jc w:val="both"/>
+        <w:rPr>
+          <w:sz w:val="24"/>
+          <w:szCs w:val="24"/>
+        </w:rPr>
+      </w:pPr>
+    </w:p>
+    <w:p>
+      <w:pPr>
+        <w:jc w:val="both"/>
+        <w:rPr>
+          <w:sz w:val="24"/>
+          <w:szCs w:val="24"/>
+        </w:rPr>
+      </w:pPr>
+    </w:p>
+    <w:p>
+      <w:pPr>
+        <w:jc w:val="both"/>
+        <w:rPr>
+          <w:sz w:val="24"/>
+          <w:szCs w:val="24"/>
+        </w:rPr>
+      </w:pPr>
+    </w:p>
+    <w:p>
+      <w:pPr>
+        <w:jc w:val="both"/>
+        <w:rPr>
+          <w:sz w:val="24"/>
+          <w:szCs w:val="24"/>
+        </w:rPr>
+      </w:pPr>
+    </w:p>
+    <w:p>
+      <w:pPr>
+        <w:jc w:val="both"/>
+        <w:rPr>
+          <w:sz w:val="24"/>
+          <w:szCs w:val="24"/>
+        </w:rPr>
+      </w:pPr>
+    </w:p>
+    <w:p>
+      <w:pPr>
+        <w:jc w:val="both"/>
+        <w:rPr>
+          <w:sz w:val="24"/>
+          <w:szCs w:val="24"/>
+        </w:rPr>
+      </w:pPr>
+    </w:p>
+    <w:p>
+      <w:pPr>
+        <w:jc w:val="both"/>
+        <w:rPr>
+          <w:sz w:val="24"/>
+          <w:szCs w:val="24"/>
+        </w:rPr>
+      </w:pPr>
+    </w:p>
+    <w:p>
+      <w:pPr>
+        <w:jc w:val="both"/>
+        <w:rPr>
+          <w:sz w:val="24"/>
+          <w:szCs w:val="24"/>
+        </w:rPr>
+      </w:pPr>
+    </w:p>
+    <w:p>
+      <w:r>
+        <w:t>FFMPEG</w:t>
+      </w:r>
+    </w:p>
+    <w:p/>
+    <w:p>
+      <w:r>
+        <w:t xml:space="preserve">Es un proyecto de software libre que ofrece un conjunto de librerías y programas para el manejo de datos multimedia. </w:t>
+      </w:r>
+    </w:p>
+    <w:p>
+      <w:r>
+        <w:t xml:space="preserve">Está liberado bajo una licencia de software libre GNU </w:t>
+      </w:r>
+      <w:proofErr w:type="spellStart"/>
+      <w:r>
+        <w:t>Lesser</w:t>
+      </w:r>
+      <w:proofErr w:type="spellEnd"/>
+      <w:r>
+        <w:t xml:space="preserve"> General </w:t>
+      </w:r>
+      <w:proofErr w:type="spellStart"/>
+      <w:r>
+        <w:t>Public</w:t>
+      </w:r>
+      <w:proofErr w:type="spellEnd"/>
+      <w:r>
+        <w:t xml:space="preserve"> </w:t>
+      </w:r>
+      <w:proofErr w:type="spellStart"/>
+      <w:r>
+        <w:t>License</w:t>
+      </w:r>
+      <w:proofErr w:type="spellEnd"/>
+      <w:r>
+        <w:t xml:space="preserve"> 2.1+ o GNU General </w:t>
+      </w:r>
+      <w:proofErr w:type="spellStart"/>
+      <w:r>
+        <w:t>Public</w:t>
+      </w:r>
+      <w:proofErr w:type="spellEnd"/>
+      <w:r>
+        <w:t xml:space="preserve"> </w:t>
+      </w:r>
+      <w:proofErr w:type="spellStart"/>
+      <w:r>
+        <w:t>License</w:t>
+      </w:r>
+      <w:proofErr w:type="spellEnd"/>
+      <w:r>
+        <w:t xml:space="preserve"> 2+ (dependiendo de las bibliotecas que estén incluidas). </w:t>
+      </w:r>
+    </w:p>
+    <w:p/>
+    <w:p>
+      <w:r>
+        <w:t xml:space="preserve">Historia de </w:t>
+      </w:r>
+      <w:proofErr w:type="spellStart"/>
+      <w:r>
+        <w:t>FFmpeg</w:t>
+      </w:r>
+      <w:proofErr w:type="spellEnd"/>
+    </w:p>
+    <w:p>
+      <w:proofErr w:type="spellStart"/>
+      <w:r>
+        <w:t>ev</w:t>
+      </w:r>
+      <w:proofErr w:type="spellEnd"/>
     </w:p>
     <w:p>
       <w:pPr>
@@ -2945,8 +3772,29 @@
           <w:numId w:val="0"/>
         </w:numPr>
       </w:pPr>
-      <w:bookmarkStart w:id="8" w:name="_Toc272511875"/>
-      <w:bookmarkEnd w:id="8"/>
+    </w:p>
+    <w:p/>
+    <w:p/>
+    <w:p/>
+    <w:p/>
+    <w:p/>
+    <w:p/>
+    <w:p/>
+    <w:p/>
+    <w:p/>
+    <w:p/>
+    <w:p/>
+    <w:p/>
+    <w:p/>
+    <w:p>
+      <w:pPr>
+        <w:tabs>
+          <w:tab w:val="left" w:pos="7776"/>
+        </w:tabs>
+      </w:pPr>
+      <w:r>
+        <w:tab/>
+      </w:r>
     </w:p>
     <w:sectPr>
       <w:pgSz w:w="11906" w:h="16838"/>
@@ -3006,7 +3854,7 @@
         <w:rStyle w:val="Nmerodepgina"/>
         <w:noProof/>
       </w:rPr>
-      <w:t>7</w:t>
+      <w:t>5</w:t>
     </w:r>
     <w:r>
       <w:rPr>
@@ -3375,6 +4223,119 @@
     </w:lvl>
   </w:abstractNum>
   <w:abstractNum w:abstractNumId="3">
+    <w:nsid w:val="12532E22"/>
+    <w:multiLevelType w:val="hybridMultilevel"/>
+    <w:tmpl w:val="02865084"/>
+    <w:lvl w:ilvl="0" w:tplc="0C0A0001">
+      <w:start w:val="1"/>
+      <w:numFmt w:val="bullet"/>
+      <w:lvlText w:val=""/>
+      <w:lvlJc w:val="left"/>
+      <w:pPr>
+        <w:ind w:left="720" w:hanging="360"/>
+      </w:pPr>
+      <w:rPr>
+        <w:rFonts w:ascii="Symbol" w:hAnsi="Symbol" w:hint="default"/>
+      </w:rPr>
+    </w:lvl>
+    <w:lvl w:ilvl="1" w:tplc="0C0A0005">
+      <w:start w:val="1"/>
+      <w:numFmt w:val="bullet"/>
+      <w:lvlText w:val=""/>
+      <w:lvlJc w:val="left"/>
+      <w:pPr>
+        <w:ind w:left="1440" w:hanging="360"/>
+      </w:pPr>
+      <w:rPr>
+        <w:rFonts w:ascii="Wingdings" w:hAnsi="Wingdings" w:hint="default"/>
+      </w:rPr>
+    </w:lvl>
+    <w:lvl w:ilvl="2" w:tplc="0C0A0005" w:tentative="1">
+      <w:start w:val="1"/>
+      <w:numFmt w:val="bullet"/>
+      <w:lvlText w:val=""/>
+      <w:lvlJc w:val="left"/>
+      <w:pPr>
+        <w:ind w:left="2160" w:hanging="360"/>
+      </w:pPr>
+      <w:rPr>
+        <w:rFonts w:ascii="Wingdings" w:hAnsi="Wingdings" w:hint="default"/>
+      </w:rPr>
+    </w:lvl>
+    <w:lvl w:ilvl="3" w:tplc="0C0A0001" w:tentative="1">
+      <w:start w:val="1"/>
+      <w:numFmt w:val="bullet"/>
+      <w:lvlText w:val=""/>
+      <w:lvlJc w:val="left"/>
+      <w:pPr>
+        <w:ind w:left="2880" w:hanging="360"/>
+      </w:pPr>
+      <w:rPr>
+        <w:rFonts w:ascii="Symbol" w:hAnsi="Symbol" w:hint="default"/>
+      </w:rPr>
+    </w:lvl>
+    <w:lvl w:ilvl="4" w:tplc="0C0A0003" w:tentative="1">
+      <w:start w:val="1"/>
+      <w:numFmt w:val="bullet"/>
+      <w:lvlText w:val="o"/>
+      <w:lvlJc w:val="left"/>
+      <w:pPr>
+        <w:ind w:left="3600" w:hanging="360"/>
+      </w:pPr>
+      <w:rPr>
+        <w:rFonts w:ascii="Courier New" w:hAnsi="Courier New" w:hint="default"/>
+      </w:rPr>
+    </w:lvl>
+    <w:lvl w:ilvl="5" w:tplc="0C0A0005" w:tentative="1">
+      <w:start w:val="1"/>
+      <w:numFmt w:val="bullet"/>
+      <w:lvlText w:val=""/>
+      <w:lvlJc w:val="left"/>
+      <w:pPr>
+        <w:ind w:left="4320" w:hanging="360"/>
+      </w:pPr>
+      <w:rPr>
+        <w:rFonts w:ascii="Wingdings" w:hAnsi="Wingdings" w:hint="default"/>
+      </w:rPr>
+    </w:lvl>
+    <w:lvl w:ilvl="6" w:tplc="0C0A0001" w:tentative="1">
+      <w:start w:val="1"/>
+      <w:numFmt w:val="bullet"/>
+      <w:lvlText w:val=""/>
+      <w:lvlJc w:val="left"/>
+      <w:pPr>
+        <w:ind w:left="5040" w:hanging="360"/>
+      </w:pPr>
+      <w:rPr>
+        <w:rFonts w:ascii="Symbol" w:hAnsi="Symbol" w:hint="default"/>
+      </w:rPr>
+    </w:lvl>
+    <w:lvl w:ilvl="7" w:tplc="0C0A0003" w:tentative="1">
+      <w:start w:val="1"/>
+      <w:numFmt w:val="bullet"/>
+      <w:lvlText w:val="o"/>
+      <w:lvlJc w:val="left"/>
+      <w:pPr>
+        <w:ind w:left="5760" w:hanging="360"/>
+      </w:pPr>
+      <w:rPr>
+        <w:rFonts w:ascii="Courier New" w:hAnsi="Courier New" w:hint="default"/>
+      </w:rPr>
+    </w:lvl>
+    <w:lvl w:ilvl="8" w:tplc="0C0A0005" w:tentative="1">
+      <w:start w:val="1"/>
+      <w:numFmt w:val="bullet"/>
+      <w:lvlText w:val=""/>
+      <w:lvlJc w:val="left"/>
+      <w:pPr>
+        <w:ind w:left="6480" w:hanging="360"/>
+      </w:pPr>
+      <w:rPr>
+        <w:rFonts w:ascii="Wingdings" w:hAnsi="Wingdings" w:hint="default"/>
+      </w:rPr>
+    </w:lvl>
+  </w:abstractNum>
+  <w:abstractNum w:abstractNumId="4">
     <w:nsid w:val="12A15AE8"/>
     <w:multiLevelType w:val="hybridMultilevel"/>
     <w:tmpl w:val="8D5210AA"/>
@@ -3487,7 +4448,7 @@
       </w:rPr>
     </w:lvl>
   </w:abstractNum>
-  <w:abstractNum w:abstractNumId="4">
+  <w:abstractNum w:abstractNumId="5">
     <w:nsid w:val="13183704"/>
     <w:multiLevelType w:val="multilevel"/>
     <w:tmpl w:val="CE5641D4"/>
@@ -3573,7 +4534,7 @@
       </w:pPr>
     </w:lvl>
   </w:abstractNum>
-  <w:abstractNum w:abstractNumId="5">
+  <w:abstractNum w:abstractNumId="6">
     <w:nsid w:val="137C383B"/>
     <w:multiLevelType w:val="multilevel"/>
     <w:tmpl w:val="2DCC7A40"/>
@@ -3659,7 +4620,7 @@
       </w:pPr>
     </w:lvl>
   </w:abstractNum>
-  <w:abstractNum w:abstractNumId="6">
+  <w:abstractNum w:abstractNumId="7">
     <w:nsid w:val="15BD21AC"/>
     <w:multiLevelType w:val="multilevel"/>
     <w:tmpl w:val="C33086FA"/>
@@ -3772,7 +4733,7 @@
       </w:rPr>
     </w:lvl>
   </w:abstractNum>
-  <w:abstractNum w:abstractNumId="7">
+  <w:abstractNum w:abstractNumId="8">
     <w:nsid w:val="16B85652"/>
     <w:multiLevelType w:val="hybridMultilevel"/>
     <w:tmpl w:val="94BA2A2E"/>
@@ -3885,7 +4846,7 @@
       </w:rPr>
     </w:lvl>
   </w:abstractNum>
-  <w:abstractNum w:abstractNumId="8">
+  <w:abstractNum w:abstractNumId="9">
     <w:nsid w:val="1B734D3B"/>
     <w:multiLevelType w:val="multilevel"/>
     <w:tmpl w:val="0C0A001F"/>
@@ -3971,7 +4932,7 @@
       </w:pPr>
     </w:lvl>
   </w:abstractNum>
-  <w:abstractNum w:abstractNumId="9">
+  <w:abstractNum w:abstractNumId="10">
     <w:nsid w:val="25295C00"/>
     <w:multiLevelType w:val="hybridMultilevel"/>
     <w:tmpl w:val="72EC39E0"/>
@@ -4084,7 +5045,7 @@
       </w:rPr>
     </w:lvl>
   </w:abstractNum>
-  <w:abstractNum w:abstractNumId="10">
+  <w:abstractNum w:abstractNumId="11">
     <w:nsid w:val="26262A47"/>
     <w:multiLevelType w:val="multilevel"/>
     <w:tmpl w:val="92E86D30"/>
@@ -4170,7 +5131,7 @@
       </w:pPr>
     </w:lvl>
   </w:abstractNum>
-  <w:abstractNum w:abstractNumId="11">
+  <w:abstractNum w:abstractNumId="12">
     <w:nsid w:val="26803A42"/>
     <w:multiLevelType w:val="multilevel"/>
     <w:tmpl w:val="43322666"/>
@@ -4283,7 +5244,7 @@
       </w:rPr>
     </w:lvl>
   </w:abstractNum>
-  <w:abstractNum w:abstractNumId="12">
+  <w:abstractNum w:abstractNumId="13">
     <w:nsid w:val="2AF0012E"/>
     <w:multiLevelType w:val="multilevel"/>
     <w:tmpl w:val="F8AC854E"/>
@@ -4396,7 +5357,7 @@
       </w:rPr>
     </w:lvl>
   </w:abstractNum>
-  <w:abstractNum w:abstractNumId="13">
+  <w:abstractNum w:abstractNumId="14">
     <w:nsid w:val="345E2C11"/>
     <w:multiLevelType w:val="multilevel"/>
     <w:tmpl w:val="C33086FA"/>
@@ -4509,7 +5470,7 @@
       </w:rPr>
     </w:lvl>
   </w:abstractNum>
-  <w:abstractNum w:abstractNumId="14">
+  <w:abstractNum w:abstractNumId="15">
     <w:nsid w:val="370D3C26"/>
     <w:multiLevelType w:val="hybridMultilevel"/>
     <w:tmpl w:val="687AA3F4"/>
@@ -4622,7 +5583,7 @@
       </w:rPr>
     </w:lvl>
   </w:abstractNum>
-  <w:abstractNum w:abstractNumId="15">
+  <w:abstractNum w:abstractNumId="16">
     <w:nsid w:val="3BE3381F"/>
     <w:multiLevelType w:val="multilevel"/>
     <w:tmpl w:val="858CEF62"/>
@@ -4735,7 +5696,7 @@
       </w:rPr>
     </w:lvl>
   </w:abstractNum>
-  <w:abstractNum w:abstractNumId="16">
+  <w:abstractNum w:abstractNumId="17">
     <w:nsid w:val="3CBD5E39"/>
     <w:multiLevelType w:val="multilevel"/>
     <w:tmpl w:val="0C0A001F"/>
@@ -4821,7 +5782,7 @@
       </w:pPr>
     </w:lvl>
   </w:abstractNum>
-  <w:abstractNum w:abstractNumId="17">
+  <w:abstractNum w:abstractNumId="18">
     <w:nsid w:val="40BD6470"/>
     <w:multiLevelType w:val="multilevel"/>
     <w:tmpl w:val="BC5CB336"/>
@@ -4907,7 +5868,7 @@
       </w:pPr>
     </w:lvl>
   </w:abstractNum>
-  <w:abstractNum w:abstractNumId="18">
+  <w:abstractNum w:abstractNumId="19">
     <w:nsid w:val="453537A9"/>
     <w:multiLevelType w:val="multilevel"/>
     <w:tmpl w:val="341ED0A4"/>
@@ -4993,7 +5954,7 @@
       </w:pPr>
     </w:lvl>
   </w:abstractNum>
-  <w:abstractNum w:abstractNumId="19">
+  <w:abstractNum w:abstractNumId="20">
     <w:nsid w:val="49BD2162"/>
     <w:multiLevelType w:val="multilevel"/>
     <w:tmpl w:val="E1A03B14"/>
@@ -5079,7 +6040,7 @@
       </w:pPr>
     </w:lvl>
   </w:abstractNum>
-  <w:abstractNum w:abstractNumId="20">
+  <w:abstractNum w:abstractNumId="21">
     <w:nsid w:val="49FF1244"/>
     <w:multiLevelType w:val="multilevel"/>
     <w:tmpl w:val="310ADCE8"/>
@@ -5165,7 +6126,7 @@
       </w:pPr>
     </w:lvl>
   </w:abstractNum>
-  <w:abstractNum w:abstractNumId="21">
+  <w:abstractNum w:abstractNumId="22">
     <w:nsid w:val="4CAC2311"/>
     <w:multiLevelType w:val="multilevel"/>
     <w:tmpl w:val="E1A03B14"/>
@@ -5251,7 +6212,7 @@
       </w:pPr>
     </w:lvl>
   </w:abstractNum>
-  <w:abstractNum w:abstractNumId="22">
+  <w:abstractNum w:abstractNumId="23">
     <w:nsid w:val="4E36201D"/>
     <w:multiLevelType w:val="multilevel"/>
     <w:tmpl w:val="0C0A001F"/>
@@ -5337,7 +6298,7 @@
       </w:pPr>
     </w:lvl>
   </w:abstractNum>
-  <w:abstractNum w:abstractNumId="23">
+  <w:abstractNum w:abstractNumId="24">
     <w:nsid w:val="50521997"/>
     <w:multiLevelType w:val="multilevel"/>
     <w:tmpl w:val="0C0A001F"/>
@@ -5423,7 +6384,7 @@
       </w:pPr>
     </w:lvl>
   </w:abstractNum>
-  <w:abstractNum w:abstractNumId="24">
+  <w:abstractNum w:abstractNumId="25">
     <w:nsid w:val="5EE83217"/>
     <w:multiLevelType w:val="multilevel"/>
     <w:tmpl w:val="858CEF62"/>
@@ -5536,7 +6497,7 @@
       </w:rPr>
     </w:lvl>
   </w:abstractNum>
-  <w:abstractNum w:abstractNumId="25">
+  <w:abstractNum w:abstractNumId="26">
     <w:nsid w:val="5FC547AF"/>
     <w:multiLevelType w:val="multilevel"/>
     <w:tmpl w:val="EDCC6894"/>
@@ -5622,7 +6583,7 @@
       </w:pPr>
     </w:lvl>
   </w:abstractNum>
-  <w:abstractNum w:abstractNumId="26">
+  <w:abstractNum w:abstractNumId="27">
     <w:nsid w:val="6D1E7215"/>
     <w:multiLevelType w:val="multilevel"/>
     <w:tmpl w:val="C8B68872"/>
@@ -5735,7 +6696,7 @@
       </w:rPr>
     </w:lvl>
   </w:abstractNum>
-  <w:abstractNum w:abstractNumId="27">
+  <w:abstractNum w:abstractNumId="28">
     <w:nsid w:val="6F0C6D63"/>
     <w:multiLevelType w:val="multilevel"/>
     <w:tmpl w:val="2D64ADC2"/>
@@ -5848,7 +6809,7 @@
       </w:rPr>
     </w:lvl>
   </w:abstractNum>
-  <w:abstractNum w:abstractNumId="28">
+  <w:abstractNum w:abstractNumId="29">
     <w:nsid w:val="6FF0213A"/>
     <w:multiLevelType w:val="hybridMultilevel"/>
     <w:tmpl w:val="BF8E35C4"/>
@@ -5961,7 +6922,7 @@
       </w:rPr>
     </w:lvl>
   </w:abstractNum>
-  <w:abstractNum w:abstractNumId="29">
+  <w:abstractNum w:abstractNumId="30">
     <w:nsid w:val="720631F1"/>
     <w:multiLevelType w:val="multilevel"/>
     <w:tmpl w:val="BC5CB336"/>
@@ -6047,7 +7008,7 @@
       </w:pPr>
     </w:lvl>
   </w:abstractNum>
-  <w:abstractNum w:abstractNumId="30">
+  <w:abstractNum w:abstractNumId="31">
     <w:nsid w:val="7AEF77A0"/>
     <w:multiLevelType w:val="multilevel"/>
     <w:tmpl w:val="BC5CB336"/>
@@ -6133,7 +7094,7 @@
       </w:pPr>
     </w:lvl>
   </w:abstractNum>
-  <w:abstractNum w:abstractNumId="31">
+  <w:abstractNum w:abstractNumId="32">
     <w:nsid w:val="7D3C4B1F"/>
     <w:multiLevelType w:val="hybridMultilevel"/>
     <w:tmpl w:val="0638F330"/>
@@ -6220,43 +7181,43 @@
     </w:lvl>
   </w:abstractNum>
   <w:num w:numId="1">
-    <w:abstractNumId w:val="16"/>
+    <w:abstractNumId w:val="17"/>
   </w:num>
   <w:num w:numId="2">
-    <w:abstractNumId w:val="8"/>
+    <w:abstractNumId w:val="9"/>
   </w:num>
   <w:num w:numId="3">
     <w:abstractNumId w:val="0"/>
   </w:num>
   <w:num w:numId="4">
-    <w:abstractNumId w:val="31"/>
+    <w:abstractNumId w:val="32"/>
   </w:num>
   <w:num w:numId="5">
-    <w:abstractNumId w:val="4"/>
+    <w:abstractNumId w:val="5"/>
   </w:num>
   <w:num w:numId="6">
-    <w:abstractNumId w:val="22"/>
+    <w:abstractNumId w:val="23"/>
   </w:num>
   <w:num w:numId="7">
     <w:abstractNumId w:val="2"/>
   </w:num>
   <w:num w:numId="8">
-    <w:abstractNumId w:val="18"/>
+    <w:abstractNumId w:val="19"/>
   </w:num>
   <w:num w:numId="9">
-    <w:abstractNumId w:val="15"/>
+    <w:abstractNumId w:val="16"/>
   </w:num>
   <w:num w:numId="10">
-    <w:abstractNumId w:val="25"/>
+    <w:abstractNumId w:val="26"/>
   </w:num>
   <w:num w:numId="11">
-    <w:abstractNumId w:val="10"/>
+    <w:abstractNumId w:val="11"/>
   </w:num>
   <w:num w:numId="12">
-    <w:abstractNumId w:val="23"/>
+    <w:abstractNumId w:val="24"/>
   </w:num>
   <w:num w:numId="13">
-    <w:abstractNumId w:val="20"/>
+    <w:abstractNumId w:val="21"/>
   </w:num>
   <w:num w:numId="14">
     <w:abstractNumId w:val="0"/>
@@ -6289,25 +7250,25 @@
     </w:lvlOverride>
   </w:num>
   <w:num w:numId="15">
+    <w:abstractNumId w:val="31"/>
+  </w:num>
+  <w:num w:numId="16">
+    <w:abstractNumId w:val="15"/>
+  </w:num>
+  <w:num w:numId="17">
+    <w:abstractNumId w:val="29"/>
+  </w:num>
+  <w:num w:numId="18">
     <w:abstractNumId w:val="30"/>
   </w:num>
-  <w:num w:numId="16">
-    <w:abstractNumId w:val="14"/>
-  </w:num>
-  <w:num w:numId="17">
-    <w:abstractNumId w:val="28"/>
-  </w:num>
-  <w:num w:numId="18">
-    <w:abstractNumId w:val="29"/>
-  </w:num>
   <w:num w:numId="19">
-    <w:abstractNumId w:val="21"/>
+    <w:abstractNumId w:val="22"/>
   </w:num>
   <w:num w:numId="20">
-    <w:abstractNumId w:val="17"/>
+    <w:abstractNumId w:val="18"/>
   </w:num>
   <w:num w:numId="21">
-    <w:abstractNumId w:val="15"/>
+    <w:abstractNumId w:val="16"/>
     <w:lvlOverride w:ilvl="0">
       <w:startOverride w:val="1"/>
     </w:lvlOverride>
@@ -6340,16 +7301,16 @@
     <w:abstractNumId w:val="1"/>
   </w:num>
   <w:num w:numId="23">
-    <w:abstractNumId w:val="12"/>
+    <w:abstractNumId w:val="13"/>
   </w:num>
   <w:num w:numId="24">
-    <w:abstractNumId w:val="19"/>
+    <w:abstractNumId w:val="20"/>
   </w:num>
   <w:num w:numId="25">
-    <w:abstractNumId w:val="13"/>
+    <w:abstractNumId w:val="14"/>
   </w:num>
   <w:num w:numId="26">
-    <w:abstractNumId w:val="15"/>
+    <w:abstractNumId w:val="16"/>
     <w:lvlOverride w:ilvl="0">
       <w:startOverride w:val="1"/>
     </w:lvlOverride>
@@ -6379,31 +7340,34 @@
     </w:lvlOverride>
   </w:num>
   <w:num w:numId="27">
+    <w:abstractNumId w:val="7"/>
+  </w:num>
+  <w:num w:numId="28">
+    <w:abstractNumId w:val="12"/>
+  </w:num>
+  <w:num w:numId="29">
     <w:abstractNumId w:val="6"/>
   </w:num>
-  <w:num w:numId="28">
-    <w:abstractNumId w:val="11"/>
-  </w:num>
-  <w:num w:numId="29">
-    <w:abstractNumId w:val="5"/>
-  </w:num>
   <w:num w:numId="30">
-    <w:abstractNumId w:val="26"/>
+    <w:abstractNumId w:val="27"/>
   </w:num>
   <w:num w:numId="31">
-    <w:abstractNumId w:val="24"/>
+    <w:abstractNumId w:val="25"/>
   </w:num>
   <w:num w:numId="32">
-    <w:abstractNumId w:val="3"/>
+    <w:abstractNumId w:val="4"/>
   </w:num>
   <w:num w:numId="33">
-    <w:abstractNumId w:val="7"/>
+    <w:abstractNumId w:val="8"/>
   </w:num>
   <w:num w:numId="34">
-    <w:abstractNumId w:val="9"/>
+    <w:abstractNumId w:val="10"/>
   </w:num>
   <w:num w:numId="35">
-    <w:abstractNumId w:val="27"/>
+    <w:abstractNumId w:val="28"/>
+  </w:num>
+  <w:num w:numId="36">
+    <w:abstractNumId w:val="3"/>
   </w:num>
 </w:numbering>
 </file>
@@ -8510,7 +9474,7 @@
 </file>
 
 <file path=customXml/itemProps1.xml><?xml version="1.0" encoding="utf-8"?>
-<ds:datastoreItem xmlns:ds="http://schemas.openxmlformats.org/officeDocument/2006/customXml" ds:itemID="{7BCB7B14-6635-F04A-88B6-652D2BDA0F58}">
+<ds:datastoreItem xmlns:ds="http://schemas.openxmlformats.org/officeDocument/2006/customXml" ds:itemID="{AD9101B6-BCCD-0B41-A5B6-FF3DDD8C20E0}">
   <ds:schemaRefs>
     <ds:schemaRef ds:uri="http://schemas.openxmlformats.org/officeDocument/2006/bibliography"/>
   </ds:schemaRefs>

</xml_diff>